<commit_message>
feat[admis]: make lab 1
</commit_message>
<xml_diff>
--- a/systems-administration-lab-1/План ip адресации.docx
+++ b/systems-administration-lab-1/План ip адресации.docx
@@ -3,11 +3,6 @@
 <w:document xmlns:wpc="http://schemas.microsoft.com/office/word/2010/wordprocessingCanvas" xmlns:cx="http://schemas.microsoft.com/office/drawing/2014/chartex" xmlns:cx1="http://schemas.microsoft.com/office/drawing/2015/9/8/chartex" xmlns:cx2="http://schemas.microsoft.com/office/drawing/2015/10/21/chartex" xmlns:cx3="http://schemas.microsoft.com/office/drawing/2016/5/9/chartex" xmlns:cx4="http://schemas.microsoft.com/office/drawing/2016/5/10/chartex" xmlns:cx5="http://schemas.microsoft.com/office/drawing/2016/5/11/chartex" xmlns:cx6="http://schemas.microsoft.com/office/drawing/2016/5/12/chartex" xmlns:cx7="http://schemas.microsoft.com/office/drawing/2016/5/13/chartex" xmlns:cx8="http://schemas.microsoft.com/office/drawing/2016/5/14/chartex" xmlns:mc="http://schemas.openxmlformats.org/markup-compatibility/2006" xmlns:aink="http://schemas.microsoft.com/office/drawing/2016/ink" xmlns:am3d="http://schemas.microsoft.com/office/drawing/2017/model3d" xmlns:o="urn:schemas-microsoft-com:office:office" xmlns:oel="http://schemas.microsoft.com/office/2019/extlst" xmlns:r="http://schemas.openxmlformats.org/officeDocument/2006/relationships" xmlns:m="http://schemas.openxmlformats.org/officeDocument/2006/math" xmlns:v="urn:schemas-microsoft-com:vml" xmlns:wp14="http://schemas.microsoft.com/office/word/2010/wordprocessingDrawing" xmlns:wp="http://schemas.openxmlformats.org/drawingml/2006/wordprocessingDrawing" xmlns:w10="urn:schemas-microsoft-com:office:word" xmlns:w="http://schemas.openxmlformats.org/wordprocessingml/2006/main" xmlns:w14="http://schemas.microsoft.com/office/word/2010/wordml" xmlns:w15="http://schemas.microsoft.com/office/word/2012/wordml" xmlns:w16cex="http://schemas.microsoft.com/office/word/2018/wordml/cex" xmlns:w16cid="http://schemas.microsoft.com/office/word/2016/wordml/cid" xmlns:w16="http://schemas.microsoft.com/office/word/2018/wordml" xmlns:w16du="http://schemas.microsoft.com/office/word/2023/wordml/word16du" xmlns:w16sdtdh="http://schemas.microsoft.com/office/word/2020/wordml/sdtdatahash" xmlns:w16se="http://schemas.microsoft.com/office/word/2015/wordml/symex" xmlns:wpg="http://schemas.microsoft.com/office/word/2010/wordprocessingGroup" xmlns:wpi="http://schemas.microsoft.com/office/word/2010/wordprocessingInk" xmlns:wne="http://schemas.microsoft.com/office/word/2006/wordml" xmlns:wps="http://schemas.microsoft.com/office/word/2010/wordprocessingShape" mc:Ignorable="w14 w15 w16se w16cid w16 w16cex w16sdtdh w16du wp14">
   <w:body>
     <w:p>
-      <w:pPr>
-        <w:rPr>
-          <w:lang w:val="en-US"/>
-        </w:rPr>
-      </w:pPr>
       <w:r>
         <w:t xml:space="preserve">План </w:t>
       </w:r>
@@ -15,7 +10,10 @@
         <w:rPr>
           <w:lang w:val="en-US"/>
         </w:rPr>
-        <w:t xml:space="preserve">IP </w:t>
+        <w:t>IP</w:t>
+      </w:r>
+      <w:r>
+        <w:t xml:space="preserve"> </w:t>
       </w:r>
       <w:r>
         <w:t xml:space="preserve">адресации </w:t>
@@ -24,7 +22,16 @@
         <w:rPr>
           <w:lang w:val="en-US"/>
         </w:rPr>
-        <w:t>V4</w:t>
+        <w:t>V</w:t>
+      </w:r>
+      <w:r>
+        <w:t>4</w:t>
+      </w:r>
+      <w:r>
+        <w:t xml:space="preserve"> (</w:t>
+      </w:r>
+      <w:r>
+        <w:t>вариант 20, аудитория 384)</w:t>
       </w:r>
     </w:p>
     <w:tbl>
@@ -193,10 +200,7 @@
               <w:t>-</w:t>
             </w:r>
             <w:r>
-              <w:t>7.20.84.</w:t>
-            </w:r>
-            <w:r>
-              <w:t>7</w:t>
+              <w:t>7.20.84.7</w:t>
             </w:r>
           </w:p>
         </w:tc>
@@ -235,7 +239,53 @@
               <w:rPr>
                 <w:lang w:val="en-US"/>
               </w:rPr>
-              <w:t>7.20.84.</w:t>
+              <w:t>7.20.84.2</w:t>
+            </w:r>
+            <w:r>
+              <w:rPr>
+                <w:lang w:val="en-US"/>
+              </w:rPr>
+              <w:br/>
+            </w:r>
+            <w:r>
+              <w:t>Хост</w:t>
+            </w:r>
+            <w:r>
+              <w:rPr>
+                <w:lang w:val="en-US"/>
+              </w:rPr>
+              <w:t xml:space="preserve"> </w:t>
+            </w:r>
+            <w:r>
+              <w:rPr>
+                <w:lang w:val="en-US"/>
+              </w:rPr>
+              <w:t>D</w:t>
+            </w:r>
+            <w:r>
+              <w:rPr>
+                <w:lang w:val="en-US"/>
+              </w:rPr>
+              <w:t xml:space="preserve"> </w:t>
+            </w:r>
+            <w:r>
+              <w:rPr>
+                <w:lang w:val="en-US"/>
+              </w:rPr>
+              <w:t>7.20.84.3</w:t>
+            </w:r>
+          </w:p>
+          <w:p>
+            <w:pPr>
+              <w:rPr>
+                <w:lang w:val="en-US"/>
+              </w:rPr>
+            </w:pPr>
+            <w:r>
+              <w:rPr>
+                <w:lang w:val="en-US"/>
+              </w:rPr>
+              <w:t>interface VLAN</w:t>
             </w:r>
             <w:r>
               <w:rPr>
@@ -247,77 +297,13 @@
               <w:rPr>
                 <w:lang w:val="en-US"/>
               </w:rPr>
-              <w:br/>
-            </w:r>
-            <w:r>
-              <w:t>Хост</w:t>
-            </w:r>
-            <w:r>
-              <w:rPr>
-                <w:lang w:val="en-US"/>
-              </w:rPr>
-              <w:t xml:space="preserve"> </w:t>
-            </w:r>
-            <w:r>
-              <w:rPr>
-                <w:lang w:val="en-US"/>
-              </w:rPr>
-              <w:t>D</w:t>
-            </w:r>
-            <w:r>
-              <w:rPr>
-                <w:lang w:val="en-US"/>
-              </w:rPr>
-              <w:t xml:space="preserve"> </w:t>
-            </w:r>
-            <w:r>
-              <w:rPr>
-                <w:lang w:val="en-US"/>
-              </w:rPr>
-              <w:t>7.20.84.</w:t>
-            </w:r>
-            <w:r>
-              <w:rPr>
-                <w:lang w:val="en-US"/>
-              </w:rPr>
-              <w:t>3</w:t>
-            </w:r>
-          </w:p>
-          <w:p>
-            <w:pPr>
-              <w:rPr>
-                <w:lang w:val="en-US"/>
-              </w:rPr>
-            </w:pPr>
-            <w:r>
-              <w:rPr>
-                <w:lang w:val="en-US"/>
-              </w:rPr>
-              <w:t>interface VLAN</w:t>
-            </w:r>
-            <w:r>
-              <w:rPr>
-                <w:lang w:val="en-US"/>
-              </w:rPr>
-              <w:t>2</w:t>
-            </w:r>
-            <w:r>
-              <w:rPr>
-                <w:lang w:val="en-US"/>
-              </w:rPr>
               <w:t xml:space="preserve">1 </w:t>
             </w:r>
             <w:r>
               <w:rPr>
                 <w:lang w:val="en-US"/>
               </w:rPr>
-              <w:t>7.20.84.</w:t>
-            </w:r>
-            <w:r>
-              <w:rPr>
-                <w:lang w:val="en-US"/>
-              </w:rPr>
-              <w:t>1</w:t>
+              <w:t>7.20.84.1</w:t>
             </w:r>
           </w:p>
         </w:tc>
@@ -362,10 +348,7 @@
               </w:rPr>
             </w:pPr>
             <w:r>
-              <w:t>7.20.84.</w:t>
-            </w:r>
-            <w:r>
-              <w:t>8/29</w:t>
+              <w:t>7.20.84.8/29</w:t>
             </w:r>
             <w:r>
               <w:rPr>
@@ -402,10 +385,7 @@
               <w:t>-</w:t>
             </w:r>
             <w:r>
-              <w:t>7.20.84.</w:t>
-            </w:r>
-            <w:r>
-              <w:t>15</w:t>
+              <w:t>7.20.84.15</w:t>
             </w:r>
           </w:p>
         </w:tc>
@@ -444,13 +424,7 @@
               <w:rPr>
                 <w:lang w:val="en-US"/>
               </w:rPr>
-              <w:t>7.20.84.</w:t>
-            </w:r>
-            <w:r>
-              <w:rPr>
-                <w:lang w:val="en-US"/>
-              </w:rPr>
-              <w:t>10</w:t>
+              <w:t>7.20.84.10</w:t>
             </w:r>
             <w:r>
               <w:rPr>
@@ -483,13 +457,7 @@
               <w:rPr>
                 <w:lang w:val="en-US"/>
               </w:rPr>
-              <w:t>7.20.84.</w:t>
-            </w:r>
-            <w:r>
-              <w:rPr>
-                <w:lang w:val="en-US"/>
-              </w:rPr>
-              <w:t>11</w:t>
+              <w:t>7.20.84.11</w:t>
             </w:r>
           </w:p>
           <w:p>
@@ -520,13 +488,7 @@
               <w:rPr>
                 <w:lang w:val="en-US"/>
               </w:rPr>
-              <w:t>7.20.84.</w:t>
-            </w:r>
-            <w:r>
-              <w:rPr>
-                <w:lang w:val="en-US"/>
-              </w:rPr>
-              <w:t>9</w:t>
+              <w:t>7.20.84.9</w:t>
             </w:r>
           </w:p>
         </w:tc>
@@ -571,10 +533,7 @@
               </w:rPr>
             </w:pPr>
             <w:r>
-              <w:t>7.20.84.</w:t>
-            </w:r>
-            <w:r>
-              <w:t>16</w:t>
+              <w:t>7.20.84.16</w:t>
             </w:r>
             <w:r>
               <w:rPr>
@@ -611,10 +570,7 @@
           </w:tcPr>
           <w:p>
             <w:r>
-              <w:t>7.20.84.</w:t>
-            </w:r>
-            <w:r>
-              <w:t>16</w:t>
+              <w:t>7.20.84.16</w:t>
             </w:r>
             <w:r>
               <w:rPr>
@@ -623,10 +579,7 @@
               <w:t>-</w:t>
             </w:r>
             <w:r>
-              <w:t>7.20.84.</w:t>
-            </w:r>
-            <w:r>
-              <w:t>23</w:t>
+              <w:t>7.20.84.23</w:t>
             </w:r>
           </w:p>
         </w:tc>
@@ -656,10 +609,7 @@
               <w:t xml:space="preserve">F </w:t>
             </w:r>
             <w:r>
-              <w:t>7.20.84.1</w:t>
-            </w:r>
-            <w:r>
-              <w:t>8</w:t>
+              <w:t>7.20.84.18</w:t>
             </w:r>
           </w:p>
           <w:p>
@@ -693,10 +643,7 @@
               <w:t xml:space="preserve">3 </w:t>
             </w:r>
             <w:r>
-              <w:t>7.20.84.1</w:t>
-            </w:r>
-            <w:r>
-              <w:t>7</w:t>
+              <w:t>7.20.84.17</w:t>
             </w:r>
           </w:p>
         </w:tc>
@@ -784,7 +731,141 @@
               <w:rPr>
                 <w:lang w:val="en-US"/>
               </w:rPr>
-              <w:t>5</w:t>
+              <w:t>52</w:t>
+            </w:r>
+            <w:r>
+              <w:rPr>
+                <w:lang w:val="en-US"/>
+              </w:rPr>
+              <w:t>/</w:t>
+            </w:r>
+            <w:r>
+              <w:rPr>
+                <w:lang w:val="en-US"/>
+              </w:rPr>
+              <w:t xml:space="preserve">30 </w:t>
+            </w:r>
+            <w:r>
+              <w:rPr>
+                <w:lang w:val="en-US"/>
+              </w:rPr>
+              <w:t>(</w:t>
+            </w:r>
+            <w:r>
+              <w:rPr>
+                <w:lang w:val="en-US"/>
+              </w:rPr>
+              <w:t>MASK</w:t>
+            </w:r>
+            <w:r>
+              <w:rPr>
+                <w:lang w:val="en-US"/>
+              </w:rPr>
+              <w:t>)</w:t>
+            </w:r>
+          </w:p>
+        </w:tc>
+        <w:tc>
+          <w:tcPr>
+            <w:tcW w:w="2268" w:type="dxa"/>
+          </w:tcPr>
+          <w:p>
+            <w:pPr>
+              <w:rPr>
+                <w:lang w:val="en-US"/>
+              </w:rPr>
+            </w:pPr>
+            <w:r>
+              <w:t>7.20.84.4</w:t>
+            </w:r>
+            <w:r>
+              <w:rPr>
+                <w:lang w:val="en-US"/>
+              </w:rPr>
+              <w:t>8</w:t>
+            </w:r>
+            <w:r>
+              <w:rPr>
+                <w:lang w:val="en-US"/>
+              </w:rPr>
+              <w:t>-</w:t>
+            </w:r>
+            <w:r>
+              <w:t>7.20.84.</w:t>
+            </w:r>
+            <w:r>
+              <w:rPr>
+                <w:lang w:val="en-US"/>
+              </w:rPr>
+              <w:t>51</w:t>
+            </w:r>
+          </w:p>
+          <w:p>
+            <w:pPr>
+              <w:rPr>
+                <w:lang w:val="en-US"/>
+              </w:rPr>
+            </w:pPr>
+            <w:r>
+              <w:t>7.20.84.</w:t>
+            </w:r>
+            <w:r>
+              <w:rPr>
+                <w:lang w:val="en-US"/>
+              </w:rPr>
+              <w:t>52</w:t>
+            </w:r>
+            <w:r>
+              <w:rPr>
+                <w:lang w:val="en-US"/>
+              </w:rPr>
+              <w:t>-</w:t>
+            </w:r>
+            <w:r>
+              <w:t>7.20.84.</w:t>
+            </w:r>
+            <w:r>
+              <w:rPr>
+                <w:lang w:val="en-US"/>
+              </w:rPr>
+              <w:t>55</w:t>
+            </w:r>
+          </w:p>
+          <w:p/>
+        </w:tc>
+        <w:tc>
+          <w:tcPr>
+            <w:tcW w:w="3685" w:type="dxa"/>
+          </w:tcPr>
+          <w:p>
+            <w:pPr>
+              <w:rPr>
+                <w:lang w:val="en-US"/>
+              </w:rPr>
+            </w:pPr>
+            <w:r>
+              <w:rPr>
+                <w:lang w:val="en-US"/>
+              </w:rPr>
+              <w:t xml:space="preserve">interface Fa0/0.1 </w:t>
+            </w:r>
+            <w:r>
+              <w:rPr>
+                <w:lang w:val="en-US"/>
+              </w:rPr>
+              <w:t>7.20.84.1</w:t>
+            </w:r>
+            <w:r>
+              <w:rPr>
+                <w:lang w:val="en-US"/>
+              </w:rPr>
+              <w:t xml:space="preserve"> </w:t>
+            </w:r>
+            <w:r>
+              <w:rPr>
+                <w:lang w:val="en-US"/>
+              </w:rPr>
+              <w:t>(VLAN</w:t>
             </w:r>
             <w:r>
               <w:rPr>
@@ -796,313 +877,155 @@
               <w:rPr>
                 <w:lang w:val="en-US"/>
               </w:rPr>
-              <w:t>/</w:t>
-            </w:r>
-            <w:r>
-              <w:rPr>
-                <w:lang w:val="en-US"/>
-              </w:rPr>
-              <w:t xml:space="preserve">30 </w:t>
-            </w:r>
-            <w:r>
-              <w:rPr>
-                <w:lang w:val="en-US"/>
-              </w:rPr>
-              <w:t>(</w:t>
-            </w:r>
-            <w:r>
-              <w:rPr>
-                <w:lang w:val="en-US"/>
-              </w:rPr>
-              <w:t>MASK</w:t>
-            </w:r>
-            <w:r>
-              <w:rPr>
-                <w:lang w:val="en-US"/>
-              </w:rPr>
-              <w:t>)</w:t>
-            </w:r>
-          </w:p>
-        </w:tc>
-        <w:tc>
-          <w:tcPr>
-            <w:tcW w:w="2268" w:type="dxa"/>
-          </w:tcPr>
-          <w:p>
-            <w:pPr>
-              <w:rPr>
-                <w:lang w:val="en-US"/>
-              </w:rPr>
-            </w:pPr>
-            <w:r>
-              <w:t>7.20.84.4</w:t>
-            </w:r>
-            <w:r>
-              <w:rPr>
-                <w:lang w:val="en-US"/>
-              </w:rPr>
-              <w:t>8</w:t>
-            </w:r>
-            <w:r>
-              <w:rPr>
-                <w:lang w:val="en-US"/>
-              </w:rPr>
-              <w:t>-</w:t>
-            </w:r>
-            <w:r>
+              <w:t>1)</w:t>
+            </w:r>
+          </w:p>
+          <w:p>
+            <w:pPr>
+              <w:rPr>
+                <w:lang w:val="en-US"/>
+              </w:rPr>
+            </w:pPr>
+            <w:r>
+              <w:rPr>
+                <w:lang w:val="en-US"/>
+              </w:rPr>
+              <w:t xml:space="preserve">interface Fa0/0.2 </w:t>
+            </w:r>
+            <w:r>
+              <w:rPr>
+                <w:lang w:val="en-US"/>
+              </w:rPr>
+              <w:t>7.20.84.9</w:t>
+            </w:r>
+            <w:r>
+              <w:rPr>
+                <w:lang w:val="en-US"/>
+              </w:rPr>
+              <w:t xml:space="preserve"> </w:t>
+            </w:r>
+            <w:r>
+              <w:rPr>
+                <w:lang w:val="en-US"/>
+              </w:rPr>
+              <w:t>(VLAN</w:t>
+            </w:r>
+            <w:r>
+              <w:rPr>
+                <w:lang w:val="en-US"/>
+              </w:rPr>
+              <w:t>2</w:t>
+            </w:r>
+            <w:r>
+              <w:rPr>
+                <w:lang w:val="en-US"/>
+              </w:rPr>
+              <w:t>2)</w:t>
+            </w:r>
+          </w:p>
+          <w:p>
+            <w:pPr>
+              <w:rPr>
+                <w:lang w:val="en-US"/>
+              </w:rPr>
+            </w:pPr>
+            <w:r>
+              <w:rPr>
+                <w:lang w:val="en-US"/>
+              </w:rPr>
+              <w:t xml:space="preserve">interface Fa0/0.3 </w:t>
+            </w:r>
+            <w:r>
+              <w:rPr>
+                <w:lang w:val="en-US"/>
+              </w:rPr>
+              <w:t>7.20.84.17</w:t>
+            </w:r>
+            <w:r>
+              <w:rPr>
+                <w:lang w:val="en-US"/>
+              </w:rPr>
+              <w:t xml:space="preserve"> </w:t>
+            </w:r>
+            <w:r>
+              <w:rPr>
+                <w:lang w:val="en-US"/>
+              </w:rPr>
+              <w:t>(VLAN</w:t>
+            </w:r>
+            <w:r>
+              <w:rPr>
+                <w:lang w:val="en-US"/>
+              </w:rPr>
+              <w:t>2</w:t>
+            </w:r>
+            <w:r>
+              <w:rPr>
+                <w:lang w:val="en-US"/>
+              </w:rPr>
+              <w:t>3)</w:t>
+            </w:r>
+          </w:p>
+          <w:p>
+            <w:pPr>
+              <w:rPr>
+                <w:lang w:val="en-US"/>
+              </w:rPr>
+            </w:pPr>
+            <w:r>
+              <w:rPr>
+                <w:lang w:val="en-US"/>
+              </w:rPr>
+              <w:t xml:space="preserve">interface Se0/0/0 </w:t>
+            </w:r>
+            <w:r>
+              <w:rPr>
+                <w:lang w:val="en-US"/>
+              </w:rPr>
+              <w:t>7.20.84.49</w:t>
+            </w:r>
+            <w:r>
+              <w:rPr>
+                <w:lang w:val="en-US"/>
+              </w:rPr>
+              <w:t xml:space="preserve"> </w:t>
+            </w:r>
+            <w:r>
+              <w:rPr>
+                <w:lang w:val="en-US"/>
+              </w:rPr>
+              <w:t>(R0)</w:t>
+            </w:r>
+          </w:p>
+          <w:p>
+            <w:pPr>
+              <w:rPr>
+                <w:lang w:val="en-US"/>
+              </w:rPr>
+            </w:pPr>
+            <w:r>
+              <w:rPr>
+                <w:lang w:val="en-US"/>
+              </w:rPr>
+              <w:t xml:space="preserve">interface </w:t>
+            </w:r>
+            <w:r>
+              <w:rPr>
+                <w:lang w:val="en-US"/>
+              </w:rPr>
+              <w:t xml:space="preserve">Se0/0/1 </w:t>
+            </w:r>
+            <w:r>
+              <w:rPr>
+                <w:lang w:val="en-US"/>
+              </w:rPr>
               <w:t>7.20.84.</w:t>
             </w:r>
             <w:r>
               <w:rPr>
                 <w:lang w:val="en-US"/>
               </w:rPr>
-              <w:t>51</w:t>
-            </w:r>
-          </w:p>
-          <w:p>
-            <w:pPr>
-              <w:rPr>
-                <w:lang w:val="en-US"/>
-              </w:rPr>
-            </w:pPr>
-            <w:r>
-              <w:t>7.20.84.</w:t>
-            </w:r>
-            <w:r>
-              <w:rPr>
-                <w:lang w:val="en-US"/>
-              </w:rPr>
-              <w:t>52</w:t>
-            </w:r>
-            <w:r>
-              <w:rPr>
-                <w:lang w:val="en-US"/>
-              </w:rPr>
-              <w:t>-</w:t>
-            </w:r>
-            <w:r>
-              <w:t>7.20.84.</w:t>
-            </w:r>
-            <w:r>
-              <w:rPr>
-                <w:lang w:val="en-US"/>
-              </w:rPr>
-              <w:t>5</w:t>
-            </w:r>
-            <w:r>
-              <w:rPr>
-                <w:lang w:val="en-US"/>
-              </w:rPr>
-              <w:t>5</w:t>
-            </w:r>
-          </w:p>
-          <w:p/>
-        </w:tc>
-        <w:tc>
-          <w:tcPr>
-            <w:tcW w:w="3685" w:type="dxa"/>
-          </w:tcPr>
-          <w:p>
-            <w:pPr>
-              <w:rPr>
-                <w:lang w:val="en-US"/>
-              </w:rPr>
-            </w:pPr>
-            <w:r>
-              <w:rPr>
-                <w:lang w:val="en-US"/>
-              </w:rPr>
-              <w:t xml:space="preserve">interface Fa0/0.1 </w:t>
-            </w:r>
-            <w:r>
-              <w:rPr>
-                <w:lang w:val="en-US"/>
-              </w:rPr>
-              <w:t>7.20.84.1</w:t>
-            </w:r>
-            <w:r>
-              <w:rPr>
-                <w:lang w:val="en-US"/>
-              </w:rPr>
-              <w:t xml:space="preserve"> </w:t>
-            </w:r>
-            <w:r>
-              <w:rPr>
-                <w:lang w:val="en-US"/>
-              </w:rPr>
-              <w:t>(VLAN</w:t>
-            </w:r>
-            <w:r>
-              <w:rPr>
-                <w:lang w:val="en-US"/>
-              </w:rPr>
-              <w:t>2</w:t>
-            </w:r>
-            <w:r>
-              <w:rPr>
-                <w:lang w:val="en-US"/>
-              </w:rPr>
-              <w:t>1)</w:t>
-            </w:r>
-          </w:p>
-          <w:p>
-            <w:pPr>
-              <w:rPr>
-                <w:lang w:val="en-US"/>
-              </w:rPr>
-            </w:pPr>
-            <w:r>
-              <w:rPr>
-                <w:lang w:val="en-US"/>
-              </w:rPr>
-              <w:t xml:space="preserve">interface Fa0/0.2 </w:t>
-            </w:r>
-            <w:r>
-              <w:rPr>
-                <w:lang w:val="en-US"/>
-              </w:rPr>
-              <w:t>7.20.84.9</w:t>
-            </w:r>
-            <w:r>
-              <w:rPr>
-                <w:lang w:val="en-US"/>
-              </w:rPr>
-              <w:t xml:space="preserve"> </w:t>
-            </w:r>
-            <w:r>
-              <w:rPr>
-                <w:lang w:val="en-US"/>
-              </w:rPr>
-              <w:t>(VLAN</w:t>
-            </w:r>
-            <w:r>
-              <w:rPr>
-                <w:lang w:val="en-US"/>
-              </w:rPr>
-              <w:t>2</w:t>
-            </w:r>
-            <w:r>
-              <w:rPr>
-                <w:lang w:val="en-US"/>
-              </w:rPr>
-              <w:t>2)</w:t>
-            </w:r>
-          </w:p>
-          <w:p>
-            <w:pPr>
-              <w:rPr>
-                <w:lang w:val="en-US"/>
-              </w:rPr>
-            </w:pPr>
-            <w:r>
-              <w:rPr>
-                <w:lang w:val="en-US"/>
-              </w:rPr>
-              <w:t xml:space="preserve">interface Fa0/0.3 </w:t>
-            </w:r>
-            <w:r>
-              <w:rPr>
-                <w:lang w:val="en-US"/>
-              </w:rPr>
-              <w:t>7.20.84.17</w:t>
-            </w:r>
-            <w:r>
-              <w:rPr>
-                <w:lang w:val="en-US"/>
-              </w:rPr>
-              <w:t xml:space="preserve"> </w:t>
-            </w:r>
-            <w:r>
-              <w:rPr>
-                <w:lang w:val="en-US"/>
-              </w:rPr>
-              <w:t>(VLAN</w:t>
-            </w:r>
-            <w:r>
-              <w:rPr>
-                <w:lang w:val="en-US"/>
-              </w:rPr>
-              <w:t>2</w:t>
-            </w:r>
-            <w:r>
-              <w:rPr>
-                <w:lang w:val="en-US"/>
-              </w:rPr>
-              <w:t>3)</w:t>
-            </w:r>
-          </w:p>
-          <w:p>
-            <w:pPr>
-              <w:rPr>
-                <w:lang w:val="en-US"/>
-              </w:rPr>
-            </w:pPr>
-            <w:r>
-              <w:rPr>
-                <w:lang w:val="en-US"/>
-              </w:rPr>
-              <w:t xml:space="preserve">interface Se0/0/0 </w:t>
-            </w:r>
-            <w:r>
-              <w:rPr>
-                <w:lang w:val="en-US"/>
-              </w:rPr>
-              <w:t>7.20.84.4</w:t>
-            </w:r>
-            <w:r>
-              <w:rPr>
-                <w:lang w:val="en-US"/>
-              </w:rPr>
-              <w:t>9</w:t>
-            </w:r>
-            <w:r>
-              <w:rPr>
-                <w:lang w:val="en-US"/>
-              </w:rPr>
-              <w:t xml:space="preserve"> </w:t>
-            </w:r>
-            <w:r>
-              <w:rPr>
-                <w:lang w:val="en-US"/>
-              </w:rPr>
-              <w:t>(R0)</w:t>
-            </w:r>
-          </w:p>
-          <w:p>
-            <w:pPr>
-              <w:rPr>
-                <w:lang w:val="en-US"/>
-              </w:rPr>
-            </w:pPr>
-            <w:r>
-              <w:rPr>
-                <w:lang w:val="en-US"/>
-              </w:rPr>
-              <w:t xml:space="preserve">interface </w:t>
-            </w:r>
-            <w:r>
-              <w:rPr>
-                <w:lang w:val="en-US"/>
-              </w:rPr>
-              <w:t xml:space="preserve">Se0/0/1 </w:t>
-            </w:r>
-            <w:r>
-              <w:rPr>
-                <w:lang w:val="en-US"/>
-              </w:rPr>
-              <w:t>7.20.84.</w:t>
-            </w:r>
-            <w:r>
-              <w:rPr>
-                <w:lang w:val="en-US"/>
-              </w:rPr>
-              <w:t>5</w:t>
-            </w:r>
-            <w:r>
-              <w:rPr>
-                <w:lang w:val="en-US"/>
-              </w:rPr>
-              <w:t>3</w:t>
+              <w:t>53</w:t>
             </w:r>
             <w:r>
               <w:rPr>
@@ -1304,13 +1227,59 @@
               <w:rPr>
                 <w:lang w:val="en-US"/>
               </w:rPr>
+              <w:t>7.20.84.60</w:t>
+            </w:r>
+            <w:r>
+              <w:rPr>
+                <w:lang w:val="en-US"/>
+              </w:rPr>
+              <w:t>/</w:t>
+            </w:r>
+            <w:r>
+              <w:rPr>
+                <w:lang w:val="en-US"/>
+              </w:rPr>
+              <w:t>30</w:t>
+            </w:r>
+            <w:r>
+              <w:rPr>
+                <w:lang w:val="en-US"/>
+              </w:rPr>
+              <w:t xml:space="preserve"> </w:t>
+            </w:r>
+            <w:r>
+              <w:rPr>
+                <w:lang w:val="en-US"/>
+              </w:rPr>
+              <w:t>(</w:t>
+            </w:r>
+            <w:r>
+              <w:rPr>
+                <w:lang w:val="en-US"/>
+              </w:rPr>
+              <w:t>MASK</w:t>
+            </w:r>
+            <w:r>
+              <w:rPr>
+                <w:lang w:val="en-US"/>
+              </w:rPr>
+              <w:t>)</w:t>
+            </w:r>
+          </w:p>
+          <w:p>
+            <w:pPr>
+              <w:rPr>
+                <w:lang w:val="en-US"/>
+              </w:rPr>
+            </w:pPr>
+            <w:r>
               <w:t>7.20.84.</w:t>
             </w:r>
             <w:r>
               <w:rPr>
                 <w:lang w:val="en-US"/>
               </w:rPr>
-              <w:t>60</w:t>
+              <w:t>52</w:t>
             </w:r>
             <w:r>
               <w:rPr>
@@ -1349,6 +1318,25 @@
               <w:t>)</w:t>
             </w:r>
           </w:p>
+        </w:tc>
+        <w:tc>
+          <w:tcPr>
+            <w:tcW w:w="2268" w:type="dxa"/>
+          </w:tcPr>
+          <w:p>
+            <w:r>
+              <w:t>7.20.84.24</w:t>
+            </w:r>
+            <w:r>
+              <w:rPr>
+                <w:lang w:val="en-US"/>
+              </w:rPr>
+              <w:t>-</w:t>
+            </w:r>
+            <w:r>
+              <w:t>7.20.84.31</w:t>
+            </w:r>
+          </w:p>
           <w:p>
             <w:pPr>
               <w:rPr>
@@ -1362,19 +1350,106 @@
               <w:rPr>
                 <w:lang w:val="en-US"/>
               </w:rPr>
+              <w:t>56</w:t>
+            </w:r>
+            <w:r>
+              <w:rPr>
+                <w:lang w:val="en-US"/>
+              </w:rPr>
+              <w:t>-</w:t>
+            </w:r>
+            <w:r>
+              <w:t>7.20.84.</w:t>
+            </w:r>
+            <w:r>
+              <w:rPr>
+                <w:lang w:val="en-US"/>
+              </w:rPr>
+              <w:t>59</w:t>
+            </w:r>
+          </w:p>
+          <w:p>
+            <w:pPr>
+              <w:rPr>
+                <w:lang w:val="en-US"/>
+              </w:rPr>
+            </w:pPr>
+            <w:r>
+              <w:rPr>
+                <w:lang w:val="en-US"/>
+              </w:rPr>
+              <w:t>7.20.84.60</w:t>
+            </w:r>
+            <w:r>
+              <w:rPr>
+                <w:lang w:val="en-US"/>
+              </w:rPr>
+              <w:t>-</w:t>
+            </w:r>
+            <w:r>
+              <w:rPr>
+                <w:lang w:val="en-US"/>
+              </w:rPr>
+              <w:t>7.20.84.6</w:t>
+            </w:r>
+            <w:r>
+              <w:rPr>
+                <w:lang w:val="en-US"/>
+              </w:rPr>
+              <w:t>3</w:t>
+            </w:r>
+          </w:p>
+          <w:p>
+            <w:pPr>
+              <w:rPr>
+                <w:lang w:val="en-US"/>
+              </w:rPr>
+            </w:pPr>
+            <w:r>
+              <w:t>7.20.84.</w:t>
+            </w:r>
+            <w:r>
+              <w:rPr>
+                <w:lang w:val="en-US"/>
+              </w:rPr>
               <w:t>52</w:t>
             </w:r>
             <w:r>
               <w:rPr>
                 <w:lang w:val="en-US"/>
               </w:rPr>
-              <w:t>/</w:t>
-            </w:r>
-            <w:r>
-              <w:rPr>
-                <w:lang w:val="en-US"/>
-              </w:rPr>
-              <w:t>30</w:t>
+              <w:t>-</w:t>
+            </w:r>
+            <w:r>
+              <w:t>7.20.84.</w:t>
+            </w:r>
+            <w:r>
+              <w:rPr>
+                <w:lang w:val="en-US"/>
+              </w:rPr>
+              <w:t>55</w:t>
+            </w:r>
+          </w:p>
+          <w:p>
+            <w:pPr>
+              <w:rPr>
+                <w:lang w:val="en-US"/>
+              </w:rPr>
+            </w:pPr>
+          </w:p>
+        </w:tc>
+        <w:tc>
+          <w:tcPr>
+            <w:tcW w:w="3685" w:type="dxa"/>
+          </w:tcPr>
+          <w:p>
+            <w:pPr>
+              <w:rPr>
+                <w:lang w:val="en-US"/>
+              </w:rPr>
+            </w:pPr>
+            <w:r>
+              <w:t>Хост</w:t>
             </w:r>
             <w:r>
               <w:rPr>
@@ -1386,242 +1461,63 @@
               <w:rPr>
                 <w:lang w:val="en-US"/>
               </w:rPr>
-              <w:t>(</w:t>
-            </w:r>
-            <w:r>
-              <w:rPr>
-                <w:lang w:val="en-US"/>
-              </w:rPr>
-              <w:t>MASK</w:t>
-            </w:r>
-            <w:r>
-              <w:rPr>
-                <w:lang w:val="en-US"/>
-              </w:rPr>
-              <w:t>)</w:t>
-            </w:r>
-          </w:p>
-        </w:tc>
-        <w:tc>
-          <w:tcPr>
-            <w:tcW w:w="2268" w:type="dxa"/>
-          </w:tcPr>
-          <w:p>
-            <w:r>
-              <w:t>7.20.84.24</w:t>
-            </w:r>
-            <w:r>
-              <w:rPr>
-                <w:lang w:val="en-US"/>
-              </w:rPr>
-              <w:t>-</w:t>
-            </w:r>
-            <w:r>
+              <w:t xml:space="preserve">G </w:t>
+            </w:r>
+            <w:r>
+              <w:rPr>
+                <w:lang w:val="en-US"/>
+              </w:rPr>
+              <w:t>7.20.84.26</w:t>
+            </w:r>
+          </w:p>
+          <w:p>
+            <w:pPr>
+              <w:rPr>
+                <w:lang w:val="en-US"/>
+              </w:rPr>
+            </w:pPr>
+            <w:r>
+              <w:rPr>
+                <w:lang w:val="en-US"/>
+              </w:rPr>
+              <w:t xml:space="preserve">interface Fa0/0 </w:t>
+            </w:r>
+            <w:r>
+              <w:rPr>
+                <w:lang w:val="en-US"/>
+              </w:rPr>
+              <w:t>7.20.84.25</w:t>
+            </w:r>
+            <w:r>
+              <w:rPr>
+                <w:lang w:val="en-US"/>
+              </w:rPr>
+              <w:t xml:space="preserve"> (Host G)</w:t>
+            </w:r>
+          </w:p>
+          <w:p>
+            <w:pPr>
+              <w:rPr>
+                <w:lang w:val="en-US"/>
+              </w:rPr>
+            </w:pPr>
+            <w:r>
+              <w:rPr>
+                <w:lang w:val="en-US"/>
+              </w:rPr>
+              <w:t xml:space="preserve">interface Se0/0/0 </w:t>
+            </w:r>
+            <w:r>
+              <w:rPr>
+                <w:lang w:val="en-US"/>
+              </w:rPr>
               <w:t>7.20.84.</w:t>
             </w:r>
             <w:r>
-              <w:t>31</w:t>
-            </w:r>
-          </w:p>
-          <w:p>
-            <w:pPr>
-              <w:rPr>
-                <w:lang w:val="en-US"/>
-              </w:rPr>
-            </w:pPr>
-            <w:r>
-              <w:t>7.20.84.</w:t>
-            </w:r>
-            <w:r>
-              <w:rPr>
-                <w:lang w:val="en-US"/>
-              </w:rPr>
-              <w:t>56</w:t>
-            </w:r>
-            <w:r>
-              <w:rPr>
-                <w:lang w:val="en-US"/>
-              </w:rPr>
-              <w:t>-</w:t>
-            </w:r>
-            <w:r>
-              <w:t>7.20.84.</w:t>
-            </w:r>
-            <w:r>
-              <w:rPr>
-                <w:lang w:val="en-US"/>
-              </w:rPr>
-              <w:t>5</w:t>
-            </w:r>
-            <w:r>
-              <w:rPr>
-                <w:lang w:val="en-US"/>
-              </w:rPr>
-              <w:t>9</w:t>
-            </w:r>
-          </w:p>
-          <w:p>
-            <w:pPr>
-              <w:rPr>
-                <w:lang w:val="en-US"/>
-              </w:rPr>
-            </w:pPr>
-            <w:r>
-              <w:rPr>
-                <w:lang w:val="en-US"/>
-              </w:rPr>
-              <w:t>7.20.84.60</w:t>
-            </w:r>
-            <w:r>
-              <w:rPr>
-                <w:lang w:val="en-US"/>
-              </w:rPr>
-              <w:t>-</w:t>
-            </w:r>
-            <w:r>
-              <w:rPr>
-                <w:lang w:val="en-US"/>
-              </w:rPr>
-              <w:t>7.20.84.6</w:t>
-            </w:r>
-            <w:r>
-              <w:rPr>
-                <w:lang w:val="en-US"/>
-              </w:rPr>
-              <w:t>3</w:t>
-            </w:r>
-          </w:p>
-          <w:p>
-            <w:pPr>
-              <w:rPr>
-                <w:lang w:val="en-US"/>
-              </w:rPr>
-            </w:pPr>
-            <w:r>
-              <w:t>7.20.84.</w:t>
-            </w:r>
-            <w:r>
-              <w:rPr>
-                <w:lang w:val="en-US"/>
-              </w:rPr>
-              <w:t>52</w:t>
-            </w:r>
-            <w:r>
-              <w:rPr>
-                <w:lang w:val="en-US"/>
-              </w:rPr>
-              <w:t>-</w:t>
-            </w:r>
-            <w:r>
-              <w:t>7.20.84.</w:t>
-            </w:r>
-            <w:r>
-              <w:rPr>
-                <w:lang w:val="en-US"/>
-              </w:rPr>
-              <w:t>55</w:t>
-            </w:r>
-          </w:p>
-          <w:p>
-            <w:pPr>
-              <w:rPr>
-                <w:lang w:val="en-US"/>
-              </w:rPr>
-            </w:pPr>
-          </w:p>
-        </w:tc>
-        <w:tc>
-          <w:tcPr>
-            <w:tcW w:w="3685" w:type="dxa"/>
-          </w:tcPr>
-          <w:p>
-            <w:pPr>
-              <w:rPr>
-                <w:lang w:val="en-US"/>
-              </w:rPr>
-            </w:pPr>
-            <w:r>
-              <w:t>Хост</w:t>
-            </w:r>
-            <w:r>
-              <w:rPr>
-                <w:lang w:val="en-US"/>
-              </w:rPr>
-              <w:t xml:space="preserve"> </w:t>
-            </w:r>
-            <w:r>
-              <w:rPr>
-                <w:lang w:val="en-US"/>
-              </w:rPr>
-              <w:t xml:space="preserve">G </w:t>
-            </w:r>
-            <w:r>
-              <w:rPr>
-                <w:lang w:val="en-US"/>
-              </w:rPr>
-              <w:t>7.20.84.26</w:t>
-            </w:r>
-          </w:p>
-          <w:p>
-            <w:pPr>
-              <w:rPr>
-                <w:lang w:val="en-US"/>
-              </w:rPr>
-            </w:pPr>
-            <w:r>
-              <w:rPr>
-                <w:lang w:val="en-US"/>
-              </w:rPr>
-              <w:t xml:space="preserve">interface Fa0/0 </w:t>
-            </w:r>
-            <w:r>
-              <w:rPr>
-                <w:lang w:val="en-US"/>
-              </w:rPr>
-              <w:t>7.20.84.2</w:t>
-            </w:r>
-            <w:r>
-              <w:rPr>
-                <w:lang w:val="en-US"/>
-              </w:rPr>
-              <w:t>5</w:t>
-            </w:r>
-            <w:r>
-              <w:rPr>
-                <w:lang w:val="en-US"/>
-              </w:rPr>
-              <w:t xml:space="preserve"> (Host G)</w:t>
-            </w:r>
-          </w:p>
-          <w:p>
-            <w:pPr>
-              <w:rPr>
-                <w:lang w:val="en-US"/>
-              </w:rPr>
-            </w:pPr>
-            <w:r>
-              <w:rPr>
-                <w:lang w:val="en-US"/>
-              </w:rPr>
-              <w:t xml:space="preserve">interface Se0/0/0 </w:t>
-            </w:r>
-            <w:r>
-              <w:rPr>
-                <w:lang w:val="en-US"/>
-              </w:rPr>
-              <w:t>7.20.84.</w:t>
-            </w:r>
-            <w:r>
-              <w:rPr>
-                <w:lang w:val="en-US"/>
-              </w:rPr>
-              <w:t>5</w:t>
-            </w:r>
-            <w:r>
-              <w:rPr>
-                <w:lang w:val="en-US"/>
-              </w:rPr>
-              <w:t>7</w:t>
+              <w:rPr>
+                <w:lang w:val="en-US"/>
+              </w:rPr>
+              <w:t>57</w:t>
             </w:r>
             <w:r>
               <w:rPr>
@@ -1797,187 +1693,181 @@
               </w:rPr>
             </w:pPr>
             <w:r>
+              <w:t>7.20.84.32</w:t>
+            </w:r>
+            <w:r>
+              <w:rPr>
+                <w:lang w:val="en-US"/>
+              </w:rPr>
+              <w:t>/</w:t>
+            </w:r>
+            <w:r>
+              <w:t>29</w:t>
+            </w:r>
+            <w:r>
+              <w:rPr>
+                <w:lang w:val="en-US"/>
+              </w:rPr>
+              <w:t xml:space="preserve"> (</w:t>
+            </w:r>
+            <w:r>
+              <w:rPr>
+                <w:lang w:val="en-US"/>
+              </w:rPr>
+              <w:t>MASK</w:t>
+            </w:r>
+            <w:r>
+              <w:rPr>
+                <w:lang w:val="en-US"/>
+              </w:rPr>
+              <w:t>)</w:t>
+            </w:r>
+          </w:p>
+          <w:p>
+            <w:pPr>
+              <w:rPr>
+                <w:lang w:val="en-US"/>
+              </w:rPr>
+            </w:pPr>
+            <w:r>
+              <w:rPr>
+                <w:lang w:val="en-US"/>
+              </w:rPr>
+              <w:t>7.20.84.6</w:t>
+            </w:r>
+            <w:r>
+              <w:rPr>
+                <w:lang w:val="en-US"/>
+              </w:rPr>
+              <w:t>0</w:t>
+            </w:r>
+            <w:r>
+              <w:rPr>
+                <w:lang w:val="en-US"/>
+              </w:rPr>
+              <w:t>/</w:t>
+            </w:r>
+            <w:r>
+              <w:rPr>
+                <w:lang w:val="en-US"/>
+              </w:rPr>
+              <w:t>30</w:t>
+            </w:r>
+            <w:r>
+              <w:rPr>
+                <w:lang w:val="en-US"/>
+              </w:rPr>
+              <w:t>&gt;</w:t>
+            </w:r>
+            <w:r>
+              <w:rPr>
+                <w:lang w:val="en-US"/>
+              </w:rPr>
+              <w:t xml:space="preserve"> (</w:t>
+            </w:r>
+            <w:r>
+              <w:rPr>
+                <w:lang w:val="en-US"/>
+              </w:rPr>
+              <w:t>MASK</w:t>
+            </w:r>
+            <w:r>
+              <w:rPr>
+                <w:lang w:val="en-US"/>
+              </w:rPr>
+              <w:t>)</w:t>
+            </w:r>
+          </w:p>
+        </w:tc>
+        <w:tc>
+          <w:tcPr>
+            <w:tcW w:w="2268" w:type="dxa"/>
+          </w:tcPr>
+          <w:p>
+            <w:r>
+              <w:t>7.20.84.32</w:t>
+            </w:r>
+            <w:r>
+              <w:rPr>
+                <w:lang w:val="en-US"/>
+              </w:rPr>
+              <w:t>-</w:t>
+            </w:r>
+            <w:r>
+              <w:t>7.20.84.39</w:t>
+            </w:r>
+          </w:p>
+          <w:p>
+            <w:pPr>
+              <w:rPr>
+                <w:lang w:val="en-US"/>
+              </w:rPr>
+            </w:pPr>
+            <w:r>
+              <w:rPr>
+                <w:lang w:val="en-US"/>
+              </w:rPr>
+              <w:t>7.20.84.60</w:t>
+            </w:r>
+            <w:r>
+              <w:rPr>
+                <w:lang w:val="en-US"/>
+              </w:rPr>
+              <w:t>-</w:t>
+            </w:r>
+            <w:r>
+              <w:rPr>
+                <w:lang w:val="en-US"/>
+              </w:rPr>
+              <w:t>7.20.84.6</w:t>
+            </w:r>
+            <w:r>
+              <w:rPr>
+                <w:lang w:val="en-US"/>
+              </w:rPr>
+              <w:t>3</w:t>
+            </w:r>
+          </w:p>
+          <w:p>
+            <w:pPr>
+              <w:rPr>
+                <w:lang w:val="en-US"/>
+              </w:rPr>
+            </w:pPr>
+          </w:p>
+        </w:tc>
+        <w:tc>
+          <w:tcPr>
+            <w:tcW w:w="3685" w:type="dxa"/>
+          </w:tcPr>
+          <w:p>
+            <w:pPr>
+              <w:rPr>
+                <w:lang w:val="en-US"/>
+              </w:rPr>
+            </w:pPr>
+            <w:r>
+              <w:t>Хост</w:t>
+            </w:r>
+            <w:r>
+              <w:rPr>
+                <w:lang w:val="en-US"/>
+              </w:rPr>
+              <w:t xml:space="preserve"> </w:t>
+            </w:r>
+            <w:r>
+              <w:rPr>
+                <w:lang w:val="en-US"/>
+              </w:rPr>
+              <w:t xml:space="preserve">K </w:t>
+            </w:r>
+            <w:r>
+              <w:rPr>
+                <w:lang w:val="en-US"/>
+              </w:rPr>
               <w:t>7.20.84.3</w:t>
             </w:r>
             <w:r>
-              <w:t>2</w:t>
-            </w:r>
-            <w:r>
-              <w:rPr>
-                <w:lang w:val="en-US"/>
-              </w:rPr>
-              <w:t>/</w:t>
-            </w:r>
-            <w:r>
-              <w:t>29</w:t>
-            </w:r>
-            <w:r>
-              <w:rPr>
-                <w:lang w:val="en-US"/>
-              </w:rPr>
-              <w:t xml:space="preserve"> (</w:t>
-            </w:r>
-            <w:r>
-              <w:rPr>
-                <w:lang w:val="en-US"/>
-              </w:rPr>
-              <w:t>MASK</w:t>
-            </w:r>
-            <w:r>
-              <w:rPr>
-                <w:lang w:val="en-US"/>
-              </w:rPr>
-              <w:t>)</w:t>
-            </w:r>
-          </w:p>
-          <w:p>
-            <w:pPr>
-              <w:rPr>
-                <w:lang w:val="en-US"/>
-              </w:rPr>
-            </w:pPr>
-            <w:r>
-              <w:rPr>
-                <w:lang w:val="en-US"/>
-              </w:rPr>
-              <w:t>7.20.84.6</w:t>
-            </w:r>
-            <w:r>
-              <w:rPr>
-                <w:lang w:val="en-US"/>
-              </w:rPr>
-              <w:t>0</w:t>
-            </w:r>
-            <w:r>
-              <w:rPr>
-                <w:lang w:val="en-US"/>
-              </w:rPr>
-              <w:t>/</w:t>
-            </w:r>
-            <w:r>
-              <w:rPr>
-                <w:lang w:val="en-US"/>
-              </w:rPr>
-              <w:t>30</w:t>
-            </w:r>
-            <w:r>
-              <w:rPr>
-                <w:lang w:val="en-US"/>
-              </w:rPr>
-              <w:t>&gt;</w:t>
-            </w:r>
-            <w:r>
-              <w:rPr>
-                <w:lang w:val="en-US"/>
-              </w:rPr>
-              <w:t xml:space="preserve"> (</w:t>
-            </w:r>
-            <w:r>
-              <w:rPr>
-                <w:lang w:val="en-US"/>
-              </w:rPr>
-              <w:t>MASK</w:t>
-            </w:r>
-            <w:r>
-              <w:rPr>
-                <w:lang w:val="en-US"/>
-              </w:rPr>
-              <w:t>)</w:t>
-            </w:r>
-          </w:p>
-        </w:tc>
-        <w:tc>
-          <w:tcPr>
-            <w:tcW w:w="2268" w:type="dxa"/>
-          </w:tcPr>
-          <w:p>
-            <w:r>
-              <w:t>7.20.84.32</w:t>
-            </w:r>
-            <w:r>
-              <w:rPr>
-                <w:lang w:val="en-US"/>
-              </w:rPr>
-              <w:t>-</w:t>
-            </w:r>
-            <w:r>
-              <w:t>7.20.84.3</w:t>
-            </w:r>
-            <w:r>
-              <w:t>9</w:t>
-            </w:r>
-          </w:p>
-          <w:p>
-            <w:pPr>
-              <w:rPr>
-                <w:lang w:val="en-US"/>
-              </w:rPr>
-            </w:pPr>
-            <w:r>
-              <w:rPr>
-                <w:lang w:val="en-US"/>
-              </w:rPr>
-              <w:t>7.20.84.60</w:t>
-            </w:r>
-            <w:r>
-              <w:rPr>
-                <w:lang w:val="en-US"/>
-              </w:rPr>
-              <w:t>-</w:t>
-            </w:r>
-            <w:r>
-              <w:rPr>
-                <w:lang w:val="en-US"/>
-              </w:rPr>
-              <w:t>7.20.84.6</w:t>
-            </w:r>
-            <w:r>
-              <w:rPr>
-                <w:lang w:val="en-US"/>
-              </w:rPr>
-              <w:t>3</w:t>
-            </w:r>
-          </w:p>
-          <w:p>
-            <w:pPr>
-              <w:rPr>
-                <w:lang w:val="en-US"/>
-              </w:rPr>
-            </w:pPr>
-          </w:p>
-        </w:tc>
-        <w:tc>
-          <w:tcPr>
-            <w:tcW w:w="3685" w:type="dxa"/>
-          </w:tcPr>
-          <w:p>
-            <w:pPr>
-              <w:rPr>
-                <w:lang w:val="en-US"/>
-              </w:rPr>
-            </w:pPr>
-            <w:r>
-              <w:t>Хост</w:t>
-            </w:r>
-            <w:r>
-              <w:rPr>
-                <w:lang w:val="en-US"/>
-              </w:rPr>
-              <w:t xml:space="preserve"> </w:t>
-            </w:r>
-            <w:r>
-              <w:rPr>
-                <w:lang w:val="en-US"/>
-              </w:rPr>
-              <w:t xml:space="preserve">K </w:t>
-            </w:r>
-            <w:r>
-              <w:rPr>
-                <w:lang w:val="en-US"/>
-              </w:rPr>
-              <w:t>7.20.84.3</w:t>
-            </w:r>
-            <w:r>
               <w:rPr>
                 <w:lang w:val="en-US"/>
               </w:rPr>
@@ -2000,13 +1890,7 @@
               <w:rPr>
                 <w:lang w:val="en-US"/>
               </w:rPr>
-              <w:t>7.20.84.3</w:t>
-            </w:r>
-            <w:r>
-              <w:rPr>
-                <w:lang w:val="en-US"/>
-              </w:rPr>
-              <w:t>3</w:t>
+              <w:t>7.20.84.33</w:t>
             </w:r>
             <w:r>
               <w:rPr>
@@ -2112,13 +1996,108 @@
               <w:rPr>
                 <w:lang w:val="en-US"/>
               </w:rPr>
+              <w:t>7.20.84.40</w:t>
+            </w:r>
+            <w:r>
+              <w:rPr>
+                <w:lang w:val="en-US"/>
+              </w:rPr>
+              <w:t>/</w:t>
+            </w:r>
+            <w:r>
+              <w:rPr>
+                <w:lang w:val="en-US"/>
+              </w:rPr>
+              <w:t>29</w:t>
+            </w:r>
+            <w:r>
+              <w:rPr>
+                <w:lang w:val="en-US"/>
+              </w:rPr>
+              <w:t xml:space="preserve"> (</w:t>
+            </w:r>
+            <w:r>
+              <w:rPr>
+                <w:lang w:val="en-US"/>
+              </w:rPr>
+              <w:t>MASK</w:t>
+            </w:r>
+            <w:r>
+              <w:rPr>
+                <w:lang w:val="en-US"/>
+              </w:rPr>
+              <w:t>)</w:t>
+            </w:r>
+          </w:p>
+          <w:p>
+            <w:pPr>
+              <w:rPr>
+                <w:lang w:val="en-US"/>
+              </w:rPr>
+            </w:pPr>
+            <w:r>
+              <w:t>7.20.84.4</w:t>
+            </w:r>
+            <w:r>
+              <w:rPr>
+                <w:lang w:val="en-US"/>
+              </w:rPr>
+              <w:t>8</w:t>
+            </w:r>
+            <w:r>
+              <w:rPr>
+                <w:lang w:val="en-US"/>
+              </w:rPr>
+              <w:t>/</w:t>
+            </w:r>
+            <w:r>
+              <w:rPr>
+                <w:lang w:val="en-US"/>
+              </w:rPr>
+              <w:t>30</w:t>
+            </w:r>
+            <w:r>
+              <w:rPr>
+                <w:lang w:val="en-US"/>
+              </w:rPr>
+              <w:t xml:space="preserve"> </w:t>
+            </w:r>
+            <w:r>
+              <w:rPr>
+                <w:lang w:val="en-US"/>
+              </w:rPr>
+              <w:t>(</w:t>
+            </w:r>
+            <w:r>
+              <w:rPr>
+                <w:lang w:val="en-US"/>
+              </w:rPr>
+              <w:t>MASK</w:t>
+            </w:r>
+            <w:r>
+              <w:rPr>
+                <w:lang w:val="en-US"/>
+              </w:rPr>
+              <w:t>)</w:t>
+            </w:r>
+          </w:p>
+          <w:p>
+            <w:pPr>
+              <w:rPr>
+                <w:lang w:val="en-US"/>
+              </w:rPr>
+            </w:pPr>
+            <w:r>
+              <w:rPr>
+                <w:lang w:val="en-US"/>
+              </w:rPr>
               <w:t>7.20.84.</w:t>
             </w:r>
             <w:r>
               <w:rPr>
                 <w:lang w:val="en-US"/>
               </w:rPr>
-              <w:t>40</w:t>
+              <w:t>56</w:t>
             </w:r>
             <w:r>
               <w:rPr>
@@ -2130,13 +2109,19 @@
               <w:rPr>
                 <w:lang w:val="en-US"/>
               </w:rPr>
-              <w:t>29</w:t>
-            </w:r>
-            <w:r>
-              <w:rPr>
-                <w:lang w:val="en-US"/>
-              </w:rPr>
-              <w:t xml:space="preserve"> (</w:t>
+              <w:t>30</w:t>
+            </w:r>
+            <w:r>
+              <w:rPr>
+                <w:lang w:val="en-US"/>
+              </w:rPr>
+              <w:t xml:space="preserve"> </w:t>
+            </w:r>
+            <w:r>
+              <w:rPr>
+                <w:lang w:val="en-US"/>
+              </w:rPr>
+              <w:t>(</w:t>
             </w:r>
             <w:r>
               <w:rPr>
@@ -2151,6 +2136,25 @@
               <w:t>)</w:t>
             </w:r>
           </w:p>
+        </w:tc>
+        <w:tc>
+          <w:tcPr>
+            <w:tcW w:w="2268" w:type="dxa"/>
+          </w:tcPr>
+          <w:p>
+            <w:r>
+              <w:t>7.20.84.40</w:t>
+            </w:r>
+            <w:r>
+              <w:rPr>
+                <w:lang w:val="en-US"/>
+              </w:rPr>
+              <w:t>-</w:t>
+            </w:r>
+            <w:r>
+              <w:t>7.20.84.47</w:t>
+            </w:r>
+          </w:p>
           <w:p>
             <w:pPr>
               <w:rPr>
@@ -2170,13 +2174,69 @@
               <w:rPr>
                 <w:lang w:val="en-US"/>
               </w:rPr>
-              <w:t>/</w:t>
-            </w:r>
-            <w:r>
-              <w:rPr>
-                <w:lang w:val="en-US"/>
-              </w:rPr>
-              <w:t>30</w:t>
+              <w:t>-</w:t>
+            </w:r>
+            <w:r>
+              <w:t>7.20.84.</w:t>
+            </w:r>
+            <w:r>
+              <w:rPr>
+                <w:lang w:val="en-US"/>
+              </w:rPr>
+              <w:t>51</w:t>
+            </w:r>
+          </w:p>
+          <w:p>
+            <w:pPr>
+              <w:rPr>
+                <w:lang w:val="en-US"/>
+              </w:rPr>
+            </w:pPr>
+            <w:r>
+              <w:t>7.20.84.</w:t>
+            </w:r>
+            <w:r>
+              <w:rPr>
+                <w:lang w:val="en-US"/>
+              </w:rPr>
+              <w:t>56</w:t>
+            </w:r>
+            <w:r>
+              <w:rPr>
+                <w:lang w:val="en-US"/>
+              </w:rPr>
+              <w:t>-</w:t>
+            </w:r>
+            <w:r>
+              <w:t>7.20.84.</w:t>
+            </w:r>
+            <w:r>
+              <w:rPr>
+                <w:lang w:val="en-US"/>
+              </w:rPr>
+              <w:t>59</w:t>
+            </w:r>
+          </w:p>
+          <w:p>
+            <w:pPr>
+              <w:rPr>
+                <w:lang w:val="en-US"/>
+              </w:rPr>
+            </w:pPr>
+          </w:p>
+        </w:tc>
+        <w:tc>
+          <w:tcPr>
+            <w:tcW w:w="3685" w:type="dxa"/>
+          </w:tcPr>
+          <w:p>
+            <w:pPr>
+              <w:rPr>
+                <w:lang w:val="en-US"/>
+              </w:rPr>
+            </w:pPr>
+            <w:r>
+              <w:t>Хост</w:t>
             </w:r>
             <w:r>
               <w:rPr>
@@ -2188,13 +2248,62 @@
               <w:rPr>
                 <w:lang w:val="en-US"/>
               </w:rPr>
+              <w:t>A</w:t>
+            </w:r>
+            <w:r>
+              <w:rPr>
+                <w:lang w:val="en-US"/>
+              </w:rPr>
+              <w:t xml:space="preserve"> </w:t>
+            </w:r>
+            <w:r>
+              <w:rPr>
+                <w:lang w:val="en-US"/>
+              </w:rPr>
+              <w:t>7.20.84.4</w:t>
+            </w:r>
+            <w:r>
+              <w:rPr>
+                <w:lang w:val="en-US"/>
+              </w:rPr>
+              <w:t>2</w:t>
+            </w:r>
+          </w:p>
+          <w:p>
+            <w:pPr>
+              <w:rPr>
+                <w:lang w:val="en-US"/>
+              </w:rPr>
+            </w:pPr>
+            <w:r>
+              <w:rPr>
+                <w:lang w:val="en-US"/>
+              </w:rPr>
+              <w:t xml:space="preserve">interface Fa0/0 </w:t>
+            </w:r>
+            <w:r>
+              <w:rPr>
+                <w:lang w:val="en-US"/>
+              </w:rPr>
+              <w:t>7.20.84.4</w:t>
+            </w:r>
+            <w:r>
+              <w:rPr>
+                <w:lang w:val="en-US"/>
+              </w:rPr>
+              <w:t xml:space="preserve">1 </w:t>
+            </w:r>
+            <w:r>
+              <w:rPr>
+                <w:lang w:val="en-US"/>
+              </w:rPr>
               <w:t>(</w:t>
             </w:r>
             <w:r>
               <w:rPr>
                 <w:lang w:val="en-US"/>
               </w:rPr>
-              <w:t>MASK</w:t>
+              <w:t>Host A</w:t>
             </w:r>
             <w:r>
               <w:rPr>
@@ -2213,290 +2322,50 @@
               <w:rPr>
                 <w:lang w:val="en-US"/>
               </w:rPr>
+              <w:t xml:space="preserve">interface Se0/0/0 </w:t>
+            </w:r>
+            <w:r>
+              <w:rPr>
+                <w:lang w:val="en-US"/>
+              </w:rPr>
               <w:t>7.20.84.</w:t>
             </w:r>
             <w:r>
               <w:rPr>
                 <w:lang w:val="en-US"/>
               </w:rPr>
-              <w:t>56</w:t>
-            </w:r>
-            <w:r>
-              <w:rPr>
-                <w:lang w:val="en-US"/>
-              </w:rPr>
-              <w:t>/</w:t>
-            </w:r>
-            <w:r>
-              <w:rPr>
-                <w:lang w:val="en-US"/>
-              </w:rPr>
-              <w:t>30</w:t>
-            </w:r>
-            <w:r>
-              <w:rPr>
-                <w:lang w:val="en-US"/>
-              </w:rPr>
-              <w:t xml:space="preserve"> </w:t>
-            </w:r>
-            <w:r>
-              <w:rPr>
-                <w:lang w:val="en-US"/>
-              </w:rPr>
-              <w:t>(</w:t>
-            </w:r>
-            <w:r>
-              <w:rPr>
-                <w:lang w:val="en-US"/>
-              </w:rPr>
-              <w:t>MASK</w:t>
-            </w:r>
-            <w:r>
-              <w:rPr>
-                <w:lang w:val="en-US"/>
-              </w:rPr>
-              <w:t>)</w:t>
-            </w:r>
-          </w:p>
-        </w:tc>
-        <w:tc>
-          <w:tcPr>
-            <w:tcW w:w="2268" w:type="dxa"/>
-          </w:tcPr>
-          <w:p>
-            <w:r>
-              <w:t>7.20.84.40</w:t>
-            </w:r>
-            <w:r>
-              <w:rPr>
-                <w:lang w:val="en-US"/>
-              </w:rPr>
-              <w:t>-</w:t>
-            </w:r>
-            <w:r>
-              <w:t>7.20.84.4</w:t>
-            </w:r>
-            <w:r>
-              <w:t>7</w:t>
-            </w:r>
-          </w:p>
-          <w:p>
-            <w:pPr>
-              <w:rPr>
-                <w:lang w:val="en-US"/>
-              </w:rPr>
-            </w:pPr>
-            <w:r>
-              <w:t>7.20.84.4</w:t>
-            </w:r>
-            <w:r>
-              <w:rPr>
-                <w:lang w:val="en-US"/>
-              </w:rPr>
-              <w:t>8</w:t>
-            </w:r>
-            <w:r>
-              <w:rPr>
-                <w:lang w:val="en-US"/>
-              </w:rPr>
-              <w:t>-</w:t>
-            </w:r>
-            <w:r>
+              <w:t>50</w:t>
+            </w:r>
+            <w:r>
+              <w:rPr>
+                <w:lang w:val="en-US"/>
+              </w:rPr>
+              <w:t xml:space="preserve"> (R1)</w:t>
+            </w:r>
+          </w:p>
+          <w:p>
+            <w:pPr>
+              <w:rPr>
+                <w:lang w:val="en-US"/>
+              </w:rPr>
+            </w:pPr>
+            <w:r>
+              <w:rPr>
+                <w:lang w:val="en-US"/>
+              </w:rPr>
+              <w:t xml:space="preserve">interface Se0/2/1 </w:t>
+            </w:r>
+            <w:r>
+              <w:rPr>
+                <w:lang w:val="en-US"/>
+              </w:rPr>
               <w:t>7.20.84.</w:t>
             </w:r>
             <w:r>
               <w:rPr>
                 <w:lang w:val="en-US"/>
               </w:rPr>
-              <w:t>51</w:t>
-            </w:r>
-          </w:p>
-          <w:p>
-            <w:pPr>
-              <w:rPr>
-                <w:lang w:val="en-US"/>
-              </w:rPr>
-            </w:pPr>
-            <w:r>
-              <w:t>7.20.84.</w:t>
-            </w:r>
-            <w:r>
-              <w:rPr>
-                <w:lang w:val="en-US"/>
-              </w:rPr>
-              <w:t>56</w:t>
-            </w:r>
-            <w:r>
-              <w:rPr>
-                <w:lang w:val="en-US"/>
-              </w:rPr>
-              <w:t>-</w:t>
-            </w:r>
-            <w:r>
-              <w:t>7.20.84.</w:t>
-            </w:r>
-            <w:r>
-              <w:rPr>
-                <w:lang w:val="en-US"/>
-              </w:rPr>
-              <w:t>59</w:t>
-            </w:r>
-          </w:p>
-          <w:p>
-            <w:pPr>
-              <w:rPr>
-                <w:lang w:val="en-US"/>
-              </w:rPr>
-            </w:pPr>
-          </w:p>
-        </w:tc>
-        <w:tc>
-          <w:tcPr>
-            <w:tcW w:w="3685" w:type="dxa"/>
-          </w:tcPr>
-          <w:p>
-            <w:pPr>
-              <w:rPr>
-                <w:lang w:val="en-US"/>
-              </w:rPr>
-            </w:pPr>
-            <w:r>
-              <w:t>Хост</w:t>
-            </w:r>
-            <w:r>
-              <w:rPr>
-                <w:lang w:val="en-US"/>
-              </w:rPr>
-              <w:t xml:space="preserve"> </w:t>
-            </w:r>
-            <w:r>
-              <w:rPr>
-                <w:lang w:val="en-US"/>
-              </w:rPr>
-              <w:t>A</w:t>
-            </w:r>
-            <w:r>
-              <w:rPr>
-                <w:lang w:val="en-US"/>
-              </w:rPr>
-              <w:t xml:space="preserve"> </w:t>
-            </w:r>
-            <w:r>
-              <w:rPr>
-                <w:lang w:val="en-US"/>
-              </w:rPr>
-              <w:t>7.20.84.4</w:t>
-            </w:r>
-            <w:r>
-              <w:rPr>
-                <w:lang w:val="en-US"/>
-              </w:rPr>
-              <w:t>2</w:t>
-            </w:r>
-          </w:p>
-          <w:p>
-            <w:pPr>
-              <w:rPr>
-                <w:lang w:val="en-US"/>
-              </w:rPr>
-            </w:pPr>
-            <w:r>
-              <w:rPr>
-                <w:lang w:val="en-US"/>
-              </w:rPr>
-              <w:t xml:space="preserve">interface Fa0/0 </w:t>
-            </w:r>
-            <w:r>
-              <w:rPr>
-                <w:lang w:val="en-US"/>
-              </w:rPr>
-              <w:t>7.20.84.4</w:t>
-            </w:r>
-            <w:r>
-              <w:rPr>
-                <w:lang w:val="en-US"/>
-              </w:rPr>
-              <w:t xml:space="preserve">1 </w:t>
-            </w:r>
-            <w:r>
-              <w:rPr>
-                <w:lang w:val="en-US"/>
-              </w:rPr>
-              <w:t>(</w:t>
-            </w:r>
-            <w:r>
-              <w:rPr>
-                <w:lang w:val="en-US"/>
-              </w:rPr>
-              <w:t>Host A</w:t>
-            </w:r>
-            <w:r>
-              <w:rPr>
-                <w:lang w:val="en-US"/>
-              </w:rPr>
-              <w:t>)</w:t>
-            </w:r>
-          </w:p>
-          <w:p>
-            <w:pPr>
-              <w:rPr>
-                <w:lang w:val="en-US"/>
-              </w:rPr>
-            </w:pPr>
-            <w:r>
-              <w:rPr>
-                <w:lang w:val="en-US"/>
-              </w:rPr>
-              <w:t xml:space="preserve">interface Se0/0/0 </w:t>
-            </w:r>
-            <w:r>
-              <w:rPr>
-                <w:lang w:val="en-US"/>
-              </w:rPr>
-              <w:t>7.20.84.</w:t>
-            </w:r>
-            <w:r>
-              <w:rPr>
-                <w:lang w:val="en-US"/>
-              </w:rPr>
-              <w:t>50</w:t>
-            </w:r>
-            <w:r>
-              <w:rPr>
-                <w:lang w:val="en-US"/>
-              </w:rPr>
-              <w:t xml:space="preserve"> (R1)</w:t>
-            </w:r>
-          </w:p>
-          <w:p>
-            <w:pPr>
-              <w:rPr>
-                <w:lang w:val="en-US"/>
-              </w:rPr>
-            </w:pPr>
-            <w:r>
-              <w:rPr>
-                <w:lang w:val="en-US"/>
-              </w:rPr>
-              <w:t xml:space="preserve">interface Se0/2/1 </w:t>
-            </w:r>
-            <w:r>
-              <w:rPr>
-                <w:lang w:val="en-US"/>
-              </w:rPr>
-              <w:t>7.20.84.</w:t>
-            </w:r>
-            <w:r>
-              <w:rPr>
-                <w:lang w:val="en-US"/>
-              </w:rPr>
-              <w:t>5</w:t>
-            </w:r>
-            <w:r>
-              <w:rPr>
-                <w:lang w:val="en-US"/>
-              </w:rPr>
-              <w:t>8</w:t>
+              <w:t>58</w:t>
             </w:r>
             <w:r>
               <w:rPr>

</xml_diff>